<commit_message>
Instructions, reorder the files.
</commit_message>
<xml_diff>
--- a/reports/How to set up Spyder to use for ML.docx
+++ b/reports/How to set up Spyder to use for ML.docx
@@ -68,7 +68,38 @@
         <w:t>pip install netcdf4</w:t>
       </w:r>
     </w:p>
+    <w:p>
+      <w:r>
+        <w:t>pip install matplotlib</w:t>
+      </w:r>
+    </w:p>
     <w:p/>
+    <w:p/>
+    <w:p>
+      <w:r>
+        <w:t>In Spyder: Tools&gt;Preferences&gt;</w:t>
+      </w:r>
+      <w:proofErr w:type="spellStart"/>
+      <w:r>
+        <w:t>IPython</w:t>
+      </w:r>
+      <w:proofErr w:type="spellEnd"/>
+      <w:r>
+        <w:t xml:space="preserve"> console</w:t>
+      </w:r>
+    </w:p>
+    <w:p>
+      <w:r>
+        <w:tab/>
+        <w:t>On the Graphics tab, for ‘Graphics backend’, select ‘Automatic’</w:t>
+      </w:r>
+    </w:p>
+    <w:p>
+      <w:r>
+        <w:tab/>
+        <w:t xml:space="preserve">This will make the plots to show in popped up windows.  </w:t>
+      </w:r>
+    </w:p>
     <w:p/>
     <w:sectPr>
       <w:pgSz w:w="12240" w:h="15840"/>

</xml_diff>